<commit_message>
.small improvements in mainfuncs.js
</commit_message>
<xml_diff>
--- a/doc/Offer.docx
+++ b/doc/Offer.docx
@@ -1,6 +1,6 @@
 
 <file path=word/document.xml><?xml version="1.0" encoding="utf-8"?>
-<w:document xmlns:wpc="http://schemas.microsoft.com/office/word/2010/wordprocessingCanvas" xmlns:cx="http://schemas.microsoft.com/office/drawing/2014/chartex" xmlns:cx1="http://schemas.microsoft.com/office/drawing/2015/9/8/chartex" xmlns:cx2="http://schemas.microsoft.com/office/drawing/2015/10/21/chartex" xmlns:cx3="http://schemas.microsoft.com/office/drawing/2016/5/9/chartex" xmlns:cx4="http://schemas.microsoft.com/office/drawing/2016/5/10/chartex" xmlns:cx5="http://schemas.microsoft.com/office/drawing/2016/5/11/chartex" xmlns:cx6="http://schemas.microsoft.com/office/drawing/2016/5/12/chartex" xmlns:cx7="http://schemas.microsoft.com/office/drawing/2016/5/13/chartex" xmlns:cx8="http://schemas.microsoft.com/office/drawing/2016/5/14/chartex" xmlns:mc="http://schemas.openxmlformats.org/markup-compatibility/2006" xmlns:aink="http://schemas.microsoft.com/office/drawing/2016/ink" xmlns:am3d="http://schemas.microsoft.com/office/drawing/2017/model3d" xmlns:o="urn:schemas-microsoft-com:office:office" xmlns:r="http://schemas.openxmlformats.org/officeDocument/2006/relationships" xmlns:m="http://schemas.openxmlformats.org/officeDocument/2006/math" xmlns:v="urn:schemas-microsoft-com:vml" xmlns:wp14="http://schemas.microsoft.com/office/word/2010/wordprocessingDrawing" xmlns:wp="http://schemas.openxmlformats.org/drawingml/2006/wordprocessingDrawing" xmlns:w10="urn:schemas-microsoft-com:office:word" xmlns:w="http://schemas.openxmlformats.org/wordprocessingml/2006/main" xmlns:w14="http://schemas.microsoft.com/office/word/2010/wordml" xmlns:w15="http://schemas.microsoft.com/office/word/2012/wordml" xmlns:w16cex="http://schemas.microsoft.com/office/word/2018/wordml/cex" xmlns:w16cid="http://schemas.microsoft.com/office/word/2016/wordml/cid" xmlns:w16="http://schemas.microsoft.com/office/word/2018/wordml" xmlns:w16sdtdh="http://schemas.microsoft.com/office/word/2020/wordml/sdtdatahash" xmlns:w16se="http://schemas.microsoft.com/office/word/2015/wordml/symex" xmlns:wpg="http://schemas.microsoft.com/office/word/2010/wordprocessingGroup" xmlns:wpi="http://schemas.microsoft.com/office/word/2010/wordprocessingInk" xmlns:wne="http://schemas.microsoft.com/office/word/2006/wordml" xmlns:wps="http://schemas.microsoft.com/office/word/2010/wordprocessingShape" mc:Ignorable="w14 w15 w16se w16cid w16 w16cex w16sdtdh wp14">
+<w:document xmlns:wpc="http://schemas.microsoft.com/office/word/2010/wordprocessingCanvas" xmlns:cx="http://schemas.microsoft.com/office/drawing/2014/chartex" xmlns:cx1="http://schemas.microsoft.com/office/drawing/2015/9/8/chartex" xmlns:cx2="http://schemas.microsoft.com/office/drawing/2015/10/21/chartex" xmlns:cx3="http://schemas.microsoft.com/office/drawing/2016/5/9/chartex" xmlns:cx4="http://schemas.microsoft.com/office/drawing/2016/5/10/chartex" xmlns:cx5="http://schemas.microsoft.com/office/drawing/2016/5/11/chartex" xmlns:cx6="http://schemas.microsoft.com/office/drawing/2016/5/12/chartex" xmlns:cx7="http://schemas.microsoft.com/office/drawing/2016/5/13/chartex" xmlns:cx8="http://schemas.microsoft.com/office/drawing/2016/5/14/chartex" xmlns:mc="http://schemas.openxmlformats.org/markup-compatibility/2006" xmlns:aink="http://schemas.microsoft.com/office/drawing/2016/ink" xmlns:am3d="http://schemas.microsoft.com/office/drawing/2017/model3d" xmlns:o="urn:schemas-microsoft-com:office:office" xmlns:oel="http://schemas.microsoft.com/office/2019/extlst" xmlns:r="http://schemas.openxmlformats.org/officeDocument/2006/relationships" xmlns:m="http://schemas.openxmlformats.org/officeDocument/2006/math" xmlns:v="urn:schemas-microsoft-com:vml" xmlns:wp14="http://schemas.microsoft.com/office/word/2010/wordprocessingDrawing" xmlns:wp="http://schemas.openxmlformats.org/drawingml/2006/wordprocessingDrawing" xmlns:w10="urn:schemas-microsoft-com:office:word" xmlns:w="http://schemas.openxmlformats.org/wordprocessingml/2006/main" xmlns:w14="http://schemas.microsoft.com/office/word/2010/wordml" xmlns:w15="http://schemas.microsoft.com/office/word/2012/wordml" xmlns:w16cex="http://schemas.microsoft.com/office/word/2018/wordml/cex" xmlns:w16cid="http://schemas.microsoft.com/office/word/2016/wordml/cid" xmlns:w16="http://schemas.microsoft.com/office/word/2018/wordml" xmlns:w16sdtdh="http://schemas.microsoft.com/office/word/2020/wordml/sdtdatahash" xmlns:w16se="http://schemas.microsoft.com/office/word/2015/wordml/symex" xmlns:wpg="http://schemas.microsoft.com/office/word/2010/wordprocessingGroup" xmlns:wpi="http://schemas.microsoft.com/office/word/2010/wordprocessingInk" xmlns:wne="http://schemas.microsoft.com/office/word/2006/wordml" xmlns:wps="http://schemas.microsoft.com/office/word/2010/wordprocessingShape" mc:Ignorable="w14 w15 w16se w16cid w16 w16cex w16sdtdh wp14">
   <w:body>
     <w:p>
       <w:pPr>
@@ -52,7 +52,6 @@
         <w:rPr>
           <w:b/>
           <w:bCs/>
-          <w:lang w:val="en-US"/>
         </w:rPr>
         <w:t xml:space="preserve">, </w:t>
       </w:r>
@@ -71,7 +70,6 @@
           <w:bCs/>
           <w:color w:val="201F1E"/>
           <w:shd w:val="clear" w:color="auto" w:fill="FFFFFF"/>
-          <w:lang w:val="en-US"/>
         </w:rPr>
         <w:t xml:space="preserve"> </w:t>
       </w:r>
@@ -82,16 +80,7 @@
           <w:color w:val="201F1E"/>
           <w:shd w:val="clear" w:color="auto" w:fill="FFFFFF"/>
         </w:rPr>
-        <w:t xml:space="preserve">и </w:t>
-      </w:r>
-      <w:r>
-        <w:rPr>
-          <w:b/>
-          <w:bCs/>
-          <w:color w:val="201F1E"/>
-          <w:shd w:val="clear" w:color="auto" w:fill="FFFFFF"/>
-        </w:rPr>
-        <w:t> </w:t>
+        <w:t>и  </w:t>
       </w:r>
       <w:r>
         <w:rPr>
@@ -102,20 +91,40 @@
           <w:shd w:val="clear" w:color="auto" w:fill="FFFFFF"/>
           <w:lang w:val="en-US"/>
         </w:rPr>
-        <w:t>TTE GPRS</w:t>
+        <w:t>TTE</w:t>
       </w:r>
       <w:r>
         <w:rPr>
           <w:b/>
           <w:bCs/>
-          <w:lang w:val="en-US"/>
-        </w:rPr>
-        <w:t xml:space="preserve">. </w:t>
+          <w:color w:val="201F1E"/>
+          <w:bdr w:val="none" w:sz="0" w:space="0" w:color="auto" w:frame="1"/>
+          <w:shd w:val="clear" w:color="auto" w:fill="FFFFFF"/>
+        </w:rPr>
+        <w:t xml:space="preserve"> </w:t>
       </w:r>
       <w:r>
         <w:rPr>
           <w:b/>
           <w:bCs/>
+          <w:color w:val="201F1E"/>
+          <w:bdr w:val="none" w:sz="0" w:space="0" w:color="auto" w:frame="1"/>
+          <w:shd w:val="clear" w:color="auto" w:fill="FFFFFF"/>
+          <w:lang w:val="en-US"/>
+        </w:rPr>
+        <w:t>GPRS</w:t>
+      </w:r>
+      <w:r>
+        <w:rPr>
+          <w:b/>
+          <w:bCs/>
+        </w:rPr>
+        <w:t xml:space="preserve">. </w:t>
+      </w:r>
+      <w:r>
+        <w:rPr>
+          <w:b/>
+          <w:bCs/>
         </w:rPr>
         <w:t>Добавянето на останалите продукти на Телетек е обект на последващи разработки</w:t>
       </w:r>
@@ -123,9 +132,6 @@
         <w:t>.</w:t>
       </w:r>
       <w:r>
-        <w:rPr>
-          <w:lang w:val="en-US"/>
-        </w:rPr>
         <w:t xml:space="preserve"> </w:t>
       </w:r>
       <w:r>
@@ -138,7 +144,10 @@
         <w:pStyle w:val="Heading2"/>
       </w:pPr>
       <w:r>
-        <w:t>Стъпка 1 Изграждане на дизайн на систе</w:t>
+        <w:t>1/</w:t>
+      </w:r>
+      <w:r>
+        <w:t xml:space="preserve"> Изграждане на дизайн на систе</w:t>
       </w:r>
       <w:r>
         <w:t xml:space="preserve">мата </w:t>
@@ -185,9 +194,6 @@
         <w:t>IRIS</w:t>
       </w:r>
       <w:r>
-        <w:rPr>
-          <w:lang w:val="en-US"/>
-        </w:rPr>
         <w:t xml:space="preserve">, </w:t>
       </w:r>
       <w:r>
@@ -201,7 +207,6 @@
         <w:rPr>
           <w:color w:val="201F1E"/>
           <w:shd w:val="clear" w:color="auto" w:fill="FFFFFF"/>
-          <w:lang w:val="en-US"/>
         </w:rPr>
         <w:t xml:space="preserve"> </w:t>
       </w:r>
@@ -219,7 +224,24 @@
           <w:shd w:val="clear" w:color="auto" w:fill="FFFFFF"/>
           <w:lang w:val="en-US"/>
         </w:rPr>
-        <w:t>TTE GPRS</w:t>
+        <w:t>TTE</w:t>
+      </w:r>
+      <w:r>
+        <w:rPr>
+          <w:color w:val="201F1E"/>
+          <w:bdr w:val="none" w:sz="0" w:space="0" w:color="auto" w:frame="1"/>
+          <w:shd w:val="clear" w:color="auto" w:fill="FFFFFF"/>
+        </w:rPr>
+        <w:t xml:space="preserve"> </w:t>
+      </w:r>
+      <w:r>
+        <w:rPr>
+          <w:color w:val="201F1E"/>
+          <w:bdr w:val="none" w:sz="0" w:space="0" w:color="auto" w:frame="1"/>
+          <w:shd w:val="clear" w:color="auto" w:fill="FFFFFF"/>
+          <w:lang w:val="en-US"/>
+        </w:rPr>
+        <w:t>GPRS</w:t>
       </w:r>
     </w:p>
     <w:p>
@@ -245,7 +267,19 @@
         <w:rPr>
           <w:lang w:val="en-US"/>
         </w:rPr>
-        <w:t xml:space="preserve">white label </w:t>
+        <w:t>white</w:t>
+      </w:r>
+      <w:r>
+        <w:t xml:space="preserve"> </w:t>
+      </w:r>
+      <w:r>
+        <w:rPr>
+          <w:lang w:val="en-US"/>
+        </w:rPr>
+        <w:t>label</w:t>
+      </w:r>
+      <w:r>
+        <w:t xml:space="preserve"> </w:t>
       </w:r>
       <w:r>
         <w:t>решение</w:t>
@@ -269,9 +303,6 @@
         <w:t>IRIS</w:t>
       </w:r>
       <w:r>
-        <w:rPr>
-          <w:lang w:val="en-US"/>
-        </w:rPr>
         <w:t>,</w:t>
       </w:r>
       <w:r>
@@ -279,20 +310,12 @@
           <w:color w:val="201F1E"/>
           <w:shd w:val="clear" w:color="auto" w:fill="FFFFFF"/>
         </w:rPr>
-        <w:t xml:space="preserve"> </w:t>
+        <w:t xml:space="preserve"> Eclipse</w:t>
       </w:r>
       <w:r>
         <w:rPr>
           <w:color w:val="201F1E"/>
           <w:shd w:val="clear" w:color="auto" w:fill="FFFFFF"/>
-        </w:rPr>
-        <w:t>Eclipse</w:t>
-      </w:r>
-      <w:r>
-        <w:rPr>
-          <w:color w:val="201F1E"/>
-          <w:shd w:val="clear" w:color="auto" w:fill="FFFFFF"/>
-          <w:lang w:val="en-US"/>
         </w:rPr>
         <w:t xml:space="preserve"> </w:t>
       </w:r>
@@ -310,12 +333,26 @@
           <w:shd w:val="clear" w:color="auto" w:fill="FFFFFF"/>
           <w:lang w:val="en-US"/>
         </w:rPr>
-        <w:t>TTE GPRS</w:t>
-      </w:r>
-      <w:r>
-        <w:rPr>
+        <w:t>TTE</w:t>
+      </w:r>
+      <w:r>
+        <w:rPr>
+          <w:color w:val="201F1E"/>
+          <w:bdr w:val="none" w:sz="0" w:space="0" w:color="auto" w:frame="1"/>
+          <w:shd w:val="clear" w:color="auto" w:fill="FFFFFF"/>
+        </w:rPr>
+        <w:t xml:space="preserve"> </w:t>
+      </w:r>
+      <w:r>
+        <w:rPr>
+          <w:color w:val="201F1E"/>
+          <w:bdr w:val="none" w:sz="0" w:space="0" w:color="auto" w:frame="1"/>
+          <w:shd w:val="clear" w:color="auto" w:fill="FFFFFF"/>
           <w:lang w:val="en-US"/>
         </w:rPr>
+        <w:t>GPRS</w:t>
+      </w:r>
+      <w:r>
         <w:t xml:space="preserve"> </w:t>
       </w:r>
       <w:r>
@@ -333,16 +370,13 @@
         <w:pStyle w:val="Heading2"/>
       </w:pPr>
       <w:r>
-        <w:t>Стъпка 2</w:t>
+        <w:t>2/</w:t>
       </w:r>
       <w:r>
         <w:t xml:space="preserve"> Конвертиране на комуникационните файлове за IRIS</w:t>
       </w:r>
       <w:r>
-        <w:t xml:space="preserve">, </w:t>
-      </w:r>
-      <w:r>
-        <w:t>Eclipse и  TTE GPRS</w:t>
+        <w:t>, Eclipse и  TTE GPRS</w:t>
       </w:r>
       <w:r>
         <w:t xml:space="preserve"> от старата ProsTE система </w:t>
@@ -368,7 +402,19 @@
         <w:t xml:space="preserve"> нов начин на конфигуриране на входно изходните процеси в система ПРОСТЕ, така че да се минимизира техния обем и да се създаде възможност за цикъл</w:t>
       </w:r>
       <w:r>
-        <w:t>. Старите комуникационни файлове се конвертират в новия формат като част от разработката</w:t>
+        <w:t xml:space="preserve">. Старите комуникационни файлове се конвертират </w:t>
+      </w:r>
+      <w:r>
+        <w:rPr>
+          <w:highlight w:val="yellow"/>
+        </w:rPr>
+        <w:t>автоматично</w:t>
+      </w:r>
+      <w:r>
+        <w:t xml:space="preserve"> </w:t>
+      </w:r>
+      <w:r>
+        <w:t>в новия формат като част от разработката</w:t>
       </w:r>
     </w:p>
     <w:p>
@@ -385,7 +431,25 @@
         </w:numPr>
       </w:pPr>
       <w:r>
-        <w:t xml:space="preserve">Модул за автоматично конвертиране на комуникационни файлове </w:t>
+        <w:rPr>
+          <w:highlight w:val="yellow"/>
+        </w:rPr>
+        <w:t>А</w:t>
+      </w:r>
+      <w:r>
+        <w:rPr>
+          <w:highlight w:val="yellow"/>
+        </w:rPr>
+        <w:t>втоматично</w:t>
+      </w:r>
+      <w:r>
+        <w:t xml:space="preserve"> конвертиране на </w:t>
+      </w:r>
+      <w:r>
+        <w:t xml:space="preserve">стари </w:t>
+      </w:r>
+      <w:r>
+        <w:t xml:space="preserve">комуникационни файлове </w:t>
       </w:r>
     </w:p>
     <w:p>
@@ -397,58 +461,11 @@
         </w:numPr>
       </w:pPr>
       <w:r>
-        <w:t>ръководство з</w:t>
-      </w:r>
-      <w:r>
         <w:rPr>
           <w:color w:val="201F1E"/>
           <w:shd w:val="clear" w:color="auto" w:fill="FFFFFF"/>
         </w:rPr>
-        <w:t>а създаване/поддържане на комуникационен фаил.</w:t>
-      </w:r>
-    </w:p>
-    <w:p>
-      <w:pPr>
-        <w:pStyle w:val="ListParagraph"/>
-        <w:numPr>
-          <w:ilvl w:val="0"/>
-          <w:numId w:val="8"/>
-        </w:numPr>
-      </w:pPr>
-      <w:r>
-        <w:rPr>
-          <w:color w:val="201F1E"/>
-          <w:shd w:val="clear" w:color="auto" w:fill="FFFFFF"/>
-        </w:rPr>
-        <w:t xml:space="preserve">Конвертирани комуникационни файлове за </w:t>
-      </w:r>
-      <w:r>
-        <w:rPr>
-          <w:color w:val="201F1E"/>
-          <w:shd w:val="clear" w:color="auto" w:fill="FFFFFF"/>
-        </w:rPr>
-        <w:t>IRIS</w:t>
-      </w:r>
-      <w:r>
-        <w:rPr>
-          <w:color w:val="201F1E"/>
-          <w:shd w:val="clear" w:color="auto" w:fill="FFFFFF"/>
-        </w:rPr>
-        <w:t xml:space="preserve">, </w:t>
-      </w:r>
-      <w:r>
-        <w:rPr>
-          <w:color w:val="201F1E"/>
-          <w:shd w:val="clear" w:color="auto" w:fill="FFFFFF"/>
-        </w:rPr>
-        <w:t>Eclipse</w:t>
-      </w:r>
-      <w:r>
-        <w:rPr>
-          <w:color w:val="201F1E"/>
-          <w:shd w:val="clear" w:color="auto" w:fill="FFFFFF"/>
-        </w:rPr>
-        <w:t xml:space="preserve">, ТТЕ </w:t>
+        <w:t xml:space="preserve">Конвертирани комуникационни файлове за IRIS, Eclipse, ТТЕ </w:t>
       </w:r>
       <w:r>
         <w:rPr>
@@ -464,7 +481,10 @@
         <w:pStyle w:val="Heading2"/>
       </w:pPr>
       <w:r>
-        <w:t>Стъпка 3 Пренаписване на програмните модули</w:t>
+        <w:t>3/</w:t>
+      </w:r>
+      <w:r>
+        <w:t xml:space="preserve"> Пренаписване на програмните модули</w:t>
       </w:r>
     </w:p>
     <w:p>
@@ -1069,7 +1089,7 @@
           <w:bdr w:val="none" w:sz="0" w:space="0" w:color="auto" w:frame="1"/>
           <w:lang w:val="en-US"/>
         </w:rPr>
-        <w:t xml:space="preserve">JSON </w:t>
+        <w:t>JSON</w:t>
       </w:r>
       <w:r>
         <w:rPr>
@@ -1079,20 +1099,154 @@
           <w:szCs w:val="22"/>
           <w:bdr w:val="none" w:sz="0" w:space="0" w:color="auto" w:frame="1"/>
         </w:rPr>
+        <w:t xml:space="preserve"> </w:t>
+      </w:r>
+      <w:r>
+        <w:rPr>
+          <w:rFonts w:asciiTheme="minorHAnsi" w:hAnsiTheme="minorHAnsi" w:cstheme="minorHAnsi"/>
+          <w:color w:val="201F1E"/>
+          <w:sz w:val="22"/>
+          <w:szCs w:val="22"/>
+          <w:bdr w:val="none" w:sz="0" w:space="0" w:color="auto" w:frame="1"/>
+        </w:rPr>
         <w:t>файл, в който ще има в момента на предаване само превод на английски и инструкция как да стане на другите езици</w:t>
       </w:r>
     </w:p>
     <w:p>
       <w:pPr>
+        <w:pStyle w:val="xmsolistparagraph"/>
+        <w:shd w:val="clear" w:color="auto" w:fill="FFFFFF"/>
+        <w:spacing w:before="0" w:beforeAutospacing="0" w:after="0" w:afterAutospacing="0" w:line="254" w:lineRule="atLeast"/>
+        <w:rPr>
+          <w:rFonts w:asciiTheme="minorHAnsi" w:hAnsiTheme="minorHAnsi" w:cstheme="minorHAnsi"/>
+          <w:color w:val="201F1E"/>
+          <w:sz w:val="22"/>
+          <w:szCs w:val="22"/>
+          <w:bdr w:val="none" w:sz="0" w:space="0" w:color="auto" w:frame="1"/>
+        </w:rPr>
+      </w:pPr>
+    </w:p>
+    <w:p>
+      <w:pPr>
         <w:pStyle w:val="Heading2"/>
-      </w:pPr>
+        <w:rPr>
+          <w:highlight w:val="yellow"/>
+        </w:rPr>
+      </w:pPr>
+      <w:r>
+        <w:rPr>
+          <w:highlight w:val="yellow"/>
+        </w:rPr>
+        <w:t>4/</w:t>
+      </w:r>
+      <w:r>
+        <w:rPr>
+          <w:highlight w:val="yellow"/>
+        </w:rPr>
+        <w:t xml:space="preserve"> Изграждане на </w:t>
+      </w:r>
+      <w:r>
+        <w:rPr>
+          <w:highlight w:val="yellow"/>
+          <w:lang w:val="en-US"/>
+        </w:rPr>
+        <w:t>R</w:t>
+      </w:r>
+      <w:r>
+        <w:rPr>
+          <w:highlight w:val="yellow"/>
+        </w:rPr>
+        <w:t>&amp;</w:t>
+      </w:r>
+      <w:r>
+        <w:rPr>
+          <w:highlight w:val="yellow"/>
+          <w:lang w:val="en-US"/>
+        </w:rPr>
+        <w:t>D</w:t>
+      </w:r>
+      <w:r>
+        <w:rPr>
+          <w:highlight w:val="yellow"/>
+        </w:rPr>
+        <w:t xml:space="preserve"> версия на софтуера за визуална редакция и създаване на нови конфигурационни файлове</w:t>
+      </w:r>
+    </w:p>
+    <w:p>
+      <w:pPr>
+        <w:rPr>
+          <w:highlight w:val="yellow"/>
+        </w:rPr>
+      </w:pPr>
+      <w:r>
+        <w:t xml:space="preserve">Изработване </w:t>
+      </w:r>
+      <w:r>
+        <w:t>се</w:t>
+      </w:r>
+      <w:r>
+        <w:t xml:space="preserve"> нов начин на </w:t>
+      </w:r>
+      <w:r>
+        <w:t>създаване на конфигурационне файлове – визуално, директно в панела, за по-бърза, ясна и лесна</w:t>
+      </w:r>
+      <w:r>
+        <w:t xml:space="preserve"> промяна за различни версии на устройствата.</w:t>
+      </w:r>
+    </w:p>
+    <w:p>
+      <w:pPr>
+        <w:pStyle w:val="ListParagraph"/>
+        <w:numPr>
+          <w:ilvl w:val="0"/>
+          <w:numId w:val="8"/>
+        </w:numPr>
+        <w:rPr>
+          <w:highlight w:val="yellow"/>
+        </w:rPr>
+      </w:pPr>
+    </w:p>
+    <w:p>
+      <w:r>
+        <w:rPr>
+          <w:highlight w:val="yellow"/>
+        </w:rPr>
+        <w:t>ръководство з</w:t>
+      </w:r>
+      <w:r>
+        <w:rPr>
+          <w:color w:val="201F1E"/>
+          <w:highlight w:val="yellow"/>
+          <w:shd w:val="clear" w:color="auto" w:fill="FFFFFF"/>
+        </w:rPr>
+        <w:t>а създаване/поддържане на комуникационен фа</w:t>
+      </w:r>
+      <w:r>
+        <w:rPr>
+          <w:color w:val="201F1E"/>
+          <w:highlight w:val="yellow"/>
+          <w:shd w:val="clear" w:color="auto" w:fill="FFFFFF"/>
+        </w:rPr>
+        <w:t>й</w:t>
+      </w:r>
+      <w:r>
+        <w:rPr>
+          <w:color w:val="201F1E"/>
+          <w:highlight w:val="yellow"/>
+          <w:shd w:val="clear" w:color="auto" w:fill="FFFFFF"/>
+        </w:rPr>
+        <w:t>л.</w:t>
+      </w:r>
     </w:p>
     <w:p>
       <w:pPr>
         <w:pStyle w:val="Heading2"/>
       </w:pPr>
       <w:r>
-        <w:t>Стъпка 4 Модул за актуализация</w:t>
+        <w:t>5/</w:t>
+      </w:r>
+      <w:r>
+        <w:t xml:space="preserve"> Модул за актуализация</w:t>
       </w:r>
     </w:p>
     <w:p>
@@ -1198,6 +1352,7 @@
     </w:p>
     <w:p>
       <w:r>
+        <w:lastRenderedPageBreak/>
         <w:t>След установяване на някаква новост, софтуерът я обновява автоматично</w:t>
       </w:r>
     </w:p>
@@ -1212,7 +1367,13 @@
     </w:p>
     <w:p>
       <w:r>
-        <w:t>Важно е да се отбележи, че стъпки 1 и 4 зависят много от съвместната работа с представители на Телетек Електроникс, т.е. сроковете са индикативни</w:t>
+        <w:t xml:space="preserve">Важно е да се отбележи, че стъпки 1 и </w:t>
+      </w:r>
+      <w:r>
+        <w:t>5</w:t>
+      </w:r>
+      <w:r>
+        <w:t xml:space="preserve"> зависят много от съвместната работа с представители на Телетек Електроникс, т.е. сроковете са индикативни</w:t>
       </w:r>
     </w:p>
     <w:p/>
@@ -1274,6 +1435,9 @@
             <w:r>
               <w:t>Стъпка 1</w:t>
             </w:r>
+            <w:r>
+              <w:t>/</w:t>
+            </w:r>
           </w:p>
         </w:tc>
         <w:tc>
@@ -1318,8 +1482,30 @@
             <w:tcW w:w="3020" w:type="dxa"/>
           </w:tcPr>
           <w:p>
-            <w:r>
+            <w:pPr>
+              <w:rPr>
+                <w:highlight w:val="yellow"/>
+                <w:lang w:val="en-US"/>
+              </w:rPr>
+            </w:pPr>
+            <w:r>
+              <w:rPr>
+                <w:highlight w:val="yellow"/>
+              </w:rPr>
               <w:t>Стъпка 2</w:t>
+            </w:r>
+            <w:r>
+              <w:rPr>
+                <w:highlight w:val="yellow"/>
+              </w:rPr>
+              <w:t xml:space="preserve">/ и 3/ за </w:t>
+            </w:r>
+            <w:r>
+              <w:rPr>
+                <w:highlight w:val="yellow"/>
+                <w:lang w:val="en-US"/>
+              </w:rPr>
+              <w:t>IRIS</w:t>
             </w:r>
           </w:p>
         </w:tc>
@@ -1328,11 +1514,392 @@
             <w:tcW w:w="3021" w:type="dxa"/>
           </w:tcPr>
           <w:p>
-            <w:r>
+            <w:pPr>
+              <w:rPr>
+                <w:highlight w:val="yellow"/>
+              </w:rPr>
+            </w:pPr>
+            <w:r>
+              <w:rPr>
+                <w:highlight w:val="yellow"/>
+              </w:rPr>
               <w:t>2</w:t>
             </w:r>
             <w:r>
-              <w:t>.5 месеца</w:t>
+              <w:rPr>
+                <w:highlight w:val="yellow"/>
+              </w:rPr>
+              <w:t xml:space="preserve"> месеца</w:t>
+            </w:r>
+          </w:p>
+        </w:tc>
+        <w:tc>
+          <w:tcPr>
+            <w:tcW w:w="3021" w:type="dxa"/>
+          </w:tcPr>
+          <w:p>
+            <w:pPr>
+              <w:jc w:val="right"/>
+              <w:rPr>
+                <w:highlight w:val="yellow"/>
+              </w:rPr>
+            </w:pPr>
+            <w:r>
+              <w:rPr>
+                <w:highlight w:val="yellow"/>
+                <w:lang w:val="en-US"/>
+              </w:rPr>
+              <w:t>10 0</w:t>
+            </w:r>
+            <w:r>
+              <w:rPr>
+                <w:highlight w:val="yellow"/>
+              </w:rPr>
+              <w:t>00</w:t>
+            </w:r>
+          </w:p>
+        </w:tc>
+      </w:tr>
+      <w:tr>
+        <w:tc>
+          <w:tcPr>
+            <w:tcW w:w="3020" w:type="dxa"/>
+          </w:tcPr>
+          <w:p>
+            <w:pPr>
+              <w:rPr>
+                <w:highlight w:val="yellow"/>
+              </w:rPr>
+            </w:pPr>
+            <w:r>
+              <w:rPr>
+                <w:highlight w:val="yellow"/>
+              </w:rPr>
+              <w:t xml:space="preserve">Стъпка </w:t>
+            </w:r>
+            <w:r>
+              <w:rPr>
+                <w:highlight w:val="yellow"/>
+              </w:rPr>
+              <w:t xml:space="preserve">2/ и 3/ за </w:t>
+            </w:r>
+            <w:r>
+              <w:rPr>
+                <w:highlight w:val="yellow"/>
+                <w:lang w:val="en-US"/>
+              </w:rPr>
+              <w:t>Eclipse</w:t>
+            </w:r>
+          </w:p>
+        </w:tc>
+        <w:tc>
+          <w:tcPr>
+            <w:tcW w:w="3021" w:type="dxa"/>
+          </w:tcPr>
+          <w:p>
+            <w:pPr>
+              <w:rPr>
+                <w:highlight w:val="yellow"/>
+              </w:rPr>
+            </w:pPr>
+            <w:r>
+              <w:rPr>
+                <w:highlight w:val="yellow"/>
+              </w:rPr>
+              <w:t>2 месеца</w:t>
+            </w:r>
+          </w:p>
+        </w:tc>
+        <w:tc>
+          <w:tcPr>
+            <w:tcW w:w="3021" w:type="dxa"/>
+          </w:tcPr>
+          <w:p>
+            <w:pPr>
+              <w:jc w:val="right"/>
+              <w:rPr>
+                <w:highlight w:val="yellow"/>
+              </w:rPr>
+            </w:pPr>
+            <w:r>
+              <w:rPr>
+                <w:highlight w:val="yellow"/>
+                <w:lang w:val="en-US"/>
+              </w:rPr>
+              <w:t>10 0</w:t>
+            </w:r>
+            <w:r>
+              <w:rPr>
+                <w:highlight w:val="yellow"/>
+              </w:rPr>
+              <w:t>00</w:t>
+            </w:r>
+          </w:p>
+        </w:tc>
+      </w:tr>
+      <w:tr>
+        <w:tc>
+          <w:tcPr>
+            <w:tcW w:w="3020" w:type="dxa"/>
+          </w:tcPr>
+          <w:p>
+            <w:pPr>
+              <w:rPr>
+                <w:highlight w:val="yellow"/>
+              </w:rPr>
+            </w:pPr>
+            <w:r>
+              <w:rPr>
+                <w:highlight w:val="yellow"/>
+              </w:rPr>
+              <w:t xml:space="preserve">Стъпка 2/ и 3/ за </w:t>
+            </w:r>
+            <w:r>
+              <w:rPr>
+                <w:highlight w:val="yellow"/>
+                <w:lang w:val="en-US"/>
+              </w:rPr>
+              <w:t>TTE</w:t>
+            </w:r>
+            <w:r>
+              <w:rPr>
+                <w:highlight w:val="yellow"/>
+              </w:rPr>
+              <w:t xml:space="preserve"> </w:t>
+            </w:r>
+            <w:r>
+              <w:rPr>
+                <w:highlight w:val="yellow"/>
+                <w:lang w:val="en-US"/>
+              </w:rPr>
+              <w:t>GPRS</w:t>
+            </w:r>
+          </w:p>
+        </w:tc>
+        <w:tc>
+          <w:tcPr>
+            <w:tcW w:w="3021" w:type="dxa"/>
+          </w:tcPr>
+          <w:p>
+            <w:pPr>
+              <w:rPr>
+                <w:highlight w:val="yellow"/>
+              </w:rPr>
+            </w:pPr>
+            <w:r>
+              <w:rPr>
+                <w:highlight w:val="yellow"/>
+                <w:lang w:val="en-US"/>
+              </w:rPr>
+              <w:t>1.5</w:t>
+            </w:r>
+            <w:r>
+              <w:rPr>
+                <w:highlight w:val="yellow"/>
+              </w:rPr>
+              <w:t xml:space="preserve"> месеца</w:t>
+            </w:r>
+          </w:p>
+        </w:tc>
+        <w:tc>
+          <w:tcPr>
+            <w:tcW w:w="3021" w:type="dxa"/>
+          </w:tcPr>
+          <w:p>
+            <w:pPr>
+              <w:jc w:val="right"/>
+              <w:rPr>
+                <w:highlight w:val="yellow"/>
+              </w:rPr>
+            </w:pPr>
+            <w:r>
+              <w:rPr>
+                <w:highlight w:val="yellow"/>
+                <w:lang w:val="en-US"/>
+              </w:rPr>
+              <w:t>7</w:t>
+            </w:r>
+            <w:r>
+              <w:rPr>
+                <w:highlight w:val="yellow"/>
+              </w:rPr>
+              <w:t xml:space="preserve"> </w:t>
+            </w:r>
+            <w:r>
+              <w:rPr>
+                <w:highlight w:val="yellow"/>
+              </w:rPr>
+              <w:t>0</w:t>
+            </w:r>
+            <w:r>
+              <w:rPr>
+                <w:highlight w:val="yellow"/>
+              </w:rPr>
+              <w:t>00</w:t>
+            </w:r>
+          </w:p>
+        </w:tc>
+      </w:tr>
+      <w:tr>
+        <w:tc>
+          <w:tcPr>
+            <w:tcW w:w="3020" w:type="dxa"/>
+          </w:tcPr>
+          <w:p>
+            <w:pPr>
+              <w:rPr>
+                <w:highlight w:val="yellow"/>
+                <w:lang w:val="en-US"/>
+              </w:rPr>
+            </w:pPr>
+            <w:r>
+              <w:rPr>
+                <w:highlight w:val="yellow"/>
+              </w:rPr>
+              <w:t>Стъпка 4</w:t>
+            </w:r>
+            <w:r>
+              <w:rPr>
+                <w:highlight w:val="yellow"/>
+                <w:lang w:val="en-US"/>
+              </w:rPr>
+              <w:t>/</w:t>
+            </w:r>
+          </w:p>
+        </w:tc>
+        <w:tc>
+          <w:tcPr>
+            <w:tcW w:w="3021" w:type="dxa"/>
+          </w:tcPr>
+          <w:p>
+            <w:pPr>
+              <w:rPr>
+                <w:highlight w:val="yellow"/>
+              </w:rPr>
+            </w:pPr>
+            <w:r>
+              <w:rPr>
+                <w:highlight w:val="yellow"/>
+              </w:rPr>
+              <w:t>1.5 месеца</w:t>
+            </w:r>
+          </w:p>
+        </w:tc>
+        <w:tc>
+          <w:tcPr>
+            <w:tcW w:w="3021" w:type="dxa"/>
+          </w:tcPr>
+          <w:p>
+            <w:pPr>
+              <w:jc w:val="right"/>
+              <w:rPr>
+                <w:highlight w:val="yellow"/>
+              </w:rPr>
+            </w:pPr>
+            <w:r>
+              <w:rPr>
+                <w:highlight w:val="yellow"/>
+              </w:rPr>
+              <w:t>7 000</w:t>
+            </w:r>
+          </w:p>
+        </w:tc>
+      </w:tr>
+      <w:tr>
+        <w:tc>
+          <w:tcPr>
+            <w:tcW w:w="3020" w:type="dxa"/>
+          </w:tcPr>
+          <w:p>
+            <w:pPr>
+              <w:rPr>
+                <w:highlight w:val="yellow"/>
+                <w:lang w:val="en-US"/>
+              </w:rPr>
+            </w:pPr>
+            <w:r>
+              <w:rPr>
+                <w:highlight w:val="yellow"/>
+              </w:rPr>
+              <w:t>Стъпка 5/</w:t>
+            </w:r>
+          </w:p>
+        </w:tc>
+        <w:tc>
+          <w:tcPr>
+            <w:tcW w:w="3021" w:type="dxa"/>
+          </w:tcPr>
+          <w:p>
+            <w:pPr>
+              <w:rPr>
+                <w:highlight w:val="yellow"/>
+              </w:rPr>
+            </w:pPr>
+            <w:r>
+              <w:rPr>
+                <w:highlight w:val="yellow"/>
+                <w:lang w:val="en-US"/>
+              </w:rPr>
+              <w:t>1</w:t>
+            </w:r>
+            <w:r>
+              <w:rPr>
+                <w:highlight w:val="yellow"/>
+              </w:rPr>
+              <w:t xml:space="preserve"> месец</w:t>
+            </w:r>
+          </w:p>
+        </w:tc>
+        <w:tc>
+          <w:tcPr>
+            <w:tcW w:w="3021" w:type="dxa"/>
+          </w:tcPr>
+          <w:p>
+            <w:pPr>
+              <w:jc w:val="right"/>
+              <w:rPr>
+                <w:highlight w:val="yellow"/>
+              </w:rPr>
+            </w:pPr>
+            <w:r>
+              <w:rPr>
+                <w:highlight w:val="yellow"/>
+                <w:lang w:val="en-US"/>
+              </w:rPr>
+              <w:t>5</w:t>
+            </w:r>
+            <w:r>
+              <w:rPr>
+                <w:highlight w:val="yellow"/>
+              </w:rPr>
+              <w:t xml:space="preserve"> 000</w:t>
+            </w:r>
+          </w:p>
+        </w:tc>
+      </w:tr>
+      <w:tr>
+        <w:tc>
+          <w:tcPr>
+            <w:tcW w:w="3020" w:type="dxa"/>
+          </w:tcPr>
+          <w:p>
+            <w:r>
+              <w:t>Внедряване и тестване</w:t>
+            </w:r>
+          </w:p>
+        </w:tc>
+        <w:tc>
+          <w:tcPr>
+            <w:tcW w:w="3021" w:type="dxa"/>
+          </w:tcPr>
+          <w:p>
+            <w:pPr>
+              <w:rPr>
+                <w:lang w:val="en-US"/>
+              </w:rPr>
+            </w:pPr>
+            <w:r>
+              <w:t>1.5 месеца</w:t>
             </w:r>
           </w:p>
         </w:tc>
@@ -1345,13 +1912,7 @@
               <w:jc w:val="right"/>
             </w:pPr>
             <w:r>
-              <w:t>12</w:t>
-            </w:r>
-            <w:r>
-              <w:t xml:space="preserve"> 0</w:t>
-            </w:r>
-            <w:r>
-              <w:t>00</w:t>
+              <w:t>7 000</w:t>
             </w:r>
           </w:p>
         </w:tc>
@@ -1363,7 +1924,7 @@
           </w:tcPr>
           <w:p>
             <w:r>
-              <w:t>Стъпка 3</w:t>
+              <w:t>Гаранционна поддръжка</w:t>
             </w:r>
           </w:p>
         </w:tc>
@@ -1373,16 +1934,7 @@
           </w:tcPr>
           <w:p>
             <w:r>
-              <w:t>2</w:t>
-            </w:r>
-            <w:r>
-              <w:t>.</w:t>
-            </w:r>
-            <w:r>
-              <w:t>5</w:t>
-            </w:r>
-            <w:r>
-              <w:t xml:space="preserve"> месеца</w:t>
+              <w:t>10 месеца след предаване</w:t>
             </w:r>
           </w:p>
         </w:tc>
@@ -1395,148 +1947,7 @@
               <w:jc w:val="right"/>
             </w:pPr>
             <w:r>
-              <w:t>1</w:t>
-            </w:r>
-            <w:r>
-              <w:t>2</w:t>
-            </w:r>
-            <w:r>
-              <w:t xml:space="preserve"> </w:t>
-            </w:r>
-            <w:r>
-              <w:t>000</w:t>
-            </w:r>
-          </w:p>
-        </w:tc>
-      </w:tr>
-      <w:tr>
-        <w:tc>
-          <w:tcPr>
-            <w:tcW w:w="3020" w:type="dxa"/>
-          </w:tcPr>
-          <w:p>
-            <w:r>
-              <w:t>Стъпка 4</w:t>
-            </w:r>
-          </w:p>
-        </w:tc>
-        <w:tc>
-          <w:tcPr>
-            <w:tcW w:w="3021" w:type="dxa"/>
-          </w:tcPr>
-          <w:p>
-            <w:r>
-              <w:t>1.5 месеца</w:t>
-            </w:r>
-          </w:p>
-        </w:tc>
-        <w:tc>
-          <w:tcPr>
-            <w:tcW w:w="3021" w:type="dxa"/>
-          </w:tcPr>
-          <w:p>
-            <w:pPr>
-              <w:jc w:val="right"/>
-            </w:pPr>
-            <w:r>
-              <w:t>7</w:t>
-            </w:r>
-            <w:r>
-              <w:t xml:space="preserve"> </w:t>
-            </w:r>
-            <w:r>
-              <w:t>000</w:t>
-            </w:r>
-          </w:p>
-        </w:tc>
-      </w:tr>
-      <w:tr>
-        <w:tc>
-          <w:tcPr>
-            <w:tcW w:w="3020" w:type="dxa"/>
-          </w:tcPr>
-          <w:p>
-            <w:r>
-              <w:t>Внедряване и тестване</w:t>
-            </w:r>
-          </w:p>
-        </w:tc>
-        <w:tc>
-          <w:tcPr>
-            <w:tcW w:w="3021" w:type="dxa"/>
-          </w:tcPr>
-          <w:p>
-            <w:r>
-              <w:t>1</w:t>
-            </w:r>
-            <w:r>
-              <w:t>.5</w:t>
-            </w:r>
-            <w:r>
-              <w:t xml:space="preserve"> месец</w:t>
-            </w:r>
-          </w:p>
-        </w:tc>
-        <w:tc>
-          <w:tcPr>
-            <w:tcW w:w="3021" w:type="dxa"/>
-          </w:tcPr>
-          <w:p>
-            <w:pPr>
-              <w:jc w:val="right"/>
-            </w:pPr>
-            <w:r>
-              <w:t>7</w:t>
-            </w:r>
-            <w:r>
-              <w:t xml:space="preserve"> </w:t>
-            </w:r>
-            <w:r>
-              <w:t>000</w:t>
-            </w:r>
-          </w:p>
-        </w:tc>
-      </w:tr>
-      <w:tr>
-        <w:tc>
-          <w:tcPr>
-            <w:tcW w:w="3020" w:type="dxa"/>
-          </w:tcPr>
-          <w:p>
-            <w:r>
-              <w:t>Гаранционна поддръжка</w:t>
-            </w:r>
-          </w:p>
-        </w:tc>
-        <w:tc>
-          <w:tcPr>
-            <w:tcW w:w="3021" w:type="dxa"/>
-          </w:tcPr>
-          <w:p>
-            <w:r>
-              <w:t>10</w:t>
-            </w:r>
-            <w:r>
-              <w:t xml:space="preserve"> месеца след предаване</w:t>
-            </w:r>
-          </w:p>
-        </w:tc>
-        <w:tc>
-          <w:tcPr>
-            <w:tcW w:w="3021" w:type="dxa"/>
-          </w:tcPr>
-          <w:p>
-            <w:pPr>
-              <w:jc w:val="right"/>
-            </w:pPr>
-            <w:r>
-              <w:t>10</w:t>
-            </w:r>
-            <w:r>
-              <w:t xml:space="preserve"> </w:t>
-            </w:r>
-            <w:r>
-              <w:t>000</w:t>
+              <w:t>10 000</w:t>
             </w:r>
           </w:p>
         </w:tc>
@@ -1577,8 +1988,9 @@
               <w:rPr>
                 <w:b/>
                 <w:bCs/>
-              </w:rPr>
-              <w:t>9.5</w:t>
+                <w:highlight w:val="yellow"/>
+              </w:rPr>
+              <w:t>11</w:t>
             </w:r>
             <w:r>
               <w:rPr>
@@ -1619,15 +2031,24 @@
               <w:rPr>
                 <w:b/>
                 <w:bCs/>
-              </w:rPr>
-              <w:t>55</w:t>
+                <w:highlight w:val="yellow"/>
+              </w:rPr>
+              <w:t>63</w:t>
             </w:r>
             <w:r>
               <w:rPr>
                 <w:b/>
                 <w:bCs/>
-              </w:rPr>
-              <w:t xml:space="preserve"> 000 </w:t>
+                <w:highlight w:val="yellow"/>
+              </w:rPr>
+              <w:t> 000</w:t>
+            </w:r>
+            <w:r>
+              <w:rPr>
+                <w:b/>
+                <w:bCs/>
+              </w:rPr>
+              <w:t xml:space="preserve"> </w:t>
             </w:r>
           </w:p>
         </w:tc>
@@ -1650,7 +2071,7 @@
 </file>
 
 <file path=word/numbering.xml><?xml version="1.0" encoding="utf-8"?>
-<w:numbering xmlns:wpc="http://schemas.microsoft.com/office/word/2010/wordprocessingCanvas" xmlns:cx="http://schemas.microsoft.com/office/drawing/2014/chartex" xmlns:cx1="http://schemas.microsoft.com/office/drawing/2015/9/8/chartex" xmlns:cx2="http://schemas.microsoft.com/office/drawing/2015/10/21/chartex" xmlns:cx3="http://schemas.microsoft.com/office/drawing/2016/5/9/chartex" xmlns:cx4="http://schemas.microsoft.com/office/drawing/2016/5/10/chartex" xmlns:cx5="http://schemas.microsoft.com/office/drawing/2016/5/11/chartex" xmlns:cx6="http://schemas.microsoft.com/office/drawing/2016/5/12/chartex" xmlns:cx7="http://schemas.microsoft.com/office/drawing/2016/5/13/chartex" xmlns:cx8="http://schemas.microsoft.com/office/drawing/2016/5/14/chartex" xmlns:mc="http://schemas.openxmlformats.org/markup-compatibility/2006" xmlns:aink="http://schemas.microsoft.com/office/drawing/2016/ink" xmlns:am3d="http://schemas.microsoft.com/office/drawing/2017/model3d" xmlns:o="urn:schemas-microsoft-com:office:office" xmlns:r="http://schemas.openxmlformats.org/officeDocument/2006/relationships" xmlns:m="http://schemas.openxmlformats.org/officeDocument/2006/math" xmlns:v="urn:schemas-microsoft-com:vml" xmlns:wp14="http://schemas.microsoft.com/office/word/2010/wordprocessingDrawing" xmlns:wp="http://schemas.openxmlformats.org/drawingml/2006/wordprocessingDrawing" xmlns:w10="urn:schemas-microsoft-com:office:word" xmlns:w="http://schemas.openxmlformats.org/wordprocessingml/2006/main" xmlns:w14="http://schemas.microsoft.com/office/word/2010/wordml" xmlns:w15="http://schemas.microsoft.com/office/word/2012/wordml" xmlns:w16cex="http://schemas.microsoft.com/office/word/2018/wordml/cex" xmlns:w16cid="http://schemas.microsoft.com/office/word/2016/wordml/cid" xmlns:w16="http://schemas.microsoft.com/office/word/2018/wordml" xmlns:w16sdtdh="http://schemas.microsoft.com/office/word/2020/wordml/sdtdatahash" xmlns:w16se="http://schemas.microsoft.com/office/word/2015/wordml/symex" xmlns:wpg="http://schemas.microsoft.com/office/word/2010/wordprocessingGroup" xmlns:wpi="http://schemas.microsoft.com/office/word/2010/wordprocessingInk" xmlns:wne="http://schemas.microsoft.com/office/word/2006/wordml" xmlns:wps="http://schemas.microsoft.com/office/word/2010/wordprocessingShape" mc:Ignorable="w14 w15 w16se w16cid w16 w16cex w16sdtdh wp14">
+<w:numbering xmlns:wpc="http://schemas.microsoft.com/office/word/2010/wordprocessingCanvas" xmlns:cx="http://schemas.microsoft.com/office/drawing/2014/chartex" xmlns:cx1="http://schemas.microsoft.com/office/drawing/2015/9/8/chartex" xmlns:cx2="http://schemas.microsoft.com/office/drawing/2015/10/21/chartex" xmlns:cx3="http://schemas.microsoft.com/office/drawing/2016/5/9/chartex" xmlns:cx4="http://schemas.microsoft.com/office/drawing/2016/5/10/chartex" xmlns:cx5="http://schemas.microsoft.com/office/drawing/2016/5/11/chartex" xmlns:cx6="http://schemas.microsoft.com/office/drawing/2016/5/12/chartex" xmlns:cx7="http://schemas.microsoft.com/office/drawing/2016/5/13/chartex" xmlns:cx8="http://schemas.microsoft.com/office/drawing/2016/5/14/chartex" xmlns:mc="http://schemas.openxmlformats.org/markup-compatibility/2006" xmlns:aink="http://schemas.microsoft.com/office/drawing/2016/ink" xmlns:am3d="http://schemas.microsoft.com/office/drawing/2017/model3d" xmlns:o="urn:schemas-microsoft-com:office:office" xmlns:oel="http://schemas.microsoft.com/office/2019/extlst" xmlns:r="http://schemas.openxmlformats.org/officeDocument/2006/relationships" xmlns:m="http://schemas.openxmlformats.org/officeDocument/2006/math" xmlns:v="urn:schemas-microsoft-com:vml" xmlns:wp14="http://schemas.microsoft.com/office/word/2010/wordprocessingDrawing" xmlns:wp="http://schemas.openxmlformats.org/drawingml/2006/wordprocessingDrawing" xmlns:w10="urn:schemas-microsoft-com:office:word" xmlns:w="http://schemas.openxmlformats.org/wordprocessingml/2006/main" xmlns:w14="http://schemas.microsoft.com/office/word/2010/wordml" xmlns:w15="http://schemas.microsoft.com/office/word/2012/wordml" xmlns:w16cex="http://schemas.microsoft.com/office/word/2018/wordml/cex" xmlns:w16cid="http://schemas.microsoft.com/office/word/2016/wordml/cid" xmlns:w16="http://schemas.microsoft.com/office/word/2018/wordml" xmlns:w16sdtdh="http://schemas.microsoft.com/office/word/2020/wordml/sdtdatahash" xmlns:w16se="http://schemas.microsoft.com/office/word/2015/wordml/symex" xmlns:wpg="http://schemas.microsoft.com/office/word/2010/wordprocessingGroup" xmlns:wpi="http://schemas.microsoft.com/office/word/2010/wordprocessingInk" xmlns:wne="http://schemas.microsoft.com/office/word/2006/wordml" xmlns:wps="http://schemas.microsoft.com/office/word/2010/wordprocessingShape" mc:Ignorable="w14 w15 w16se w16cid w16 w16cex w16sdtdh wp14">
   <w:abstractNum w:abstractNumId="0" w15:restartNumberingAfterBreak="0">
     <w:nsid w:val="08EF6DA2"/>
     <w:multiLevelType w:val="multilevel"/>

</xml_diff>